<commit_message>
Ultima Atualização Projeto WebScraping Cotação Moedas
</commit_message>
<xml_diff>
--- a/Web Scraping Cotação Moedas/documentacao.docx
+++ b/Web Scraping Cotação Moedas/documentacao.docx
@@ -9,34 +9,16 @@
     </w:p>
     <w:p>
       <w:r>
-        <w:t xml:space="preserve">Esse projeto é algo simples, só pra demonstrar meus conhecimentos em Web </w:t>
-      </w:r>
-      <w:proofErr w:type="spellStart"/>
-      <w:r>
-        <w:t>Scraping</w:t>
-      </w:r>
-      <w:proofErr w:type="spellEnd"/>
-      <w:r>
-        <w:t xml:space="preserve"> e com a biblioteca </w:t>
-      </w:r>
-      <w:proofErr w:type="spellStart"/>
-      <w:r>
-        <w:t>BeutifulSoup</w:t>
-      </w:r>
-      <w:proofErr w:type="spellEnd"/>
-      <w:r>
-        <w:t>.</w:t>
+        <w:t>Esse projeto é algo simples, só pra demonstrar meus conhecimentos em Web Scraping e com a biblioteca BeutifulSoup.</w:t>
       </w:r>
     </w:p>
     <w:p>
       <w:r>
         <w:t xml:space="preserve">Qual o objetivo desse </w:t>
       </w:r>
-      <w:proofErr w:type="gramStart"/>
-      <w:r>
-        <w:t>projeto?,</w:t>
-      </w:r>
-      <w:proofErr w:type="gramEnd"/>
+      <w:r>
+        <w:t>projeto?</w:t>
+      </w:r>
       <w:r>
         <w:t xml:space="preserve"> pensei em pegar um </w:t>
       </w:r>
@@ -51,6 +33,665 @@
       </w:r>
     </w:p>
     <w:p/>
+    <w:p>
+      <w:pPr>
+        <w:pStyle w:val="PargrafodaLista"/>
+        <w:numPr>
+          <w:ilvl w:val="0"/>
+          <w:numId w:val="1"/>
+        </w:numPr>
+      </w:pPr>
+      <w:r>
+        <w:t>– Decidir qual site usar</w:t>
+      </w:r>
+    </w:p>
+    <w:p>
+      <w:pPr>
+        <w:pStyle w:val="PargrafodaLista"/>
+        <w:ind w:left="708"/>
+      </w:pPr>
+      <w:r>
+        <w:t>- Pra esse projeto decidi usar o próprio site do google onde mostra a cotação das moedas:</w:t>
+      </w:r>
+    </w:p>
+    <w:p>
+      <w:pPr>
+        <w:pStyle w:val="PargrafodaLista"/>
+        <w:ind w:left="708"/>
+      </w:pPr>
+    </w:p>
+    <w:p>
+      <w:pPr>
+        <w:pStyle w:val="PargrafodaLista"/>
+        <w:ind w:left="708"/>
+      </w:pPr>
+      <w:r>
+        <w:t>Exemplo:</w:t>
+      </w:r>
+    </w:p>
+    <w:p>
+      <w:pPr>
+        <w:pStyle w:val="PargrafodaLista"/>
+        <w:ind w:left="708"/>
+      </w:pPr>
+      <w:r>
+        <w:drawing>
+          <wp:inline distT="0" distB="0" distL="0" distR="0" wp14:anchorId="4399B8EB" wp14:editId="77A8BDD2">
+            <wp:extent cx="5400040" cy="2421890"/>
+            <wp:effectExtent l="0" t="0" r="0" b="0"/>
+            <wp:docPr id="1" name="Imagem 1"/>
+            <wp:cNvGraphicFramePr>
+              <a:graphicFrameLocks xmlns:a="http://schemas.openxmlformats.org/drawingml/2006/main" noChangeAspect="1"/>
+            </wp:cNvGraphicFramePr>
+            <a:graphic xmlns:a="http://schemas.openxmlformats.org/drawingml/2006/main">
+              <a:graphicData uri="http://schemas.openxmlformats.org/drawingml/2006/picture">
+                <pic:pic xmlns:pic="http://schemas.openxmlformats.org/drawingml/2006/picture">
+                  <pic:nvPicPr>
+                    <pic:cNvPr id="1" name=""/>
+                    <pic:cNvPicPr/>
+                  </pic:nvPicPr>
+                  <pic:blipFill>
+                    <a:blip r:embed="rId5"/>
+                    <a:stretch>
+                      <a:fillRect/>
+                    </a:stretch>
+                  </pic:blipFill>
+                  <pic:spPr>
+                    <a:xfrm>
+                      <a:off x="0" y="0"/>
+                      <a:ext cx="5400040" cy="2421890"/>
+                    </a:xfrm>
+                    <a:prstGeom prst="rect">
+                      <a:avLst/>
+                    </a:prstGeom>
+                  </pic:spPr>
+                </pic:pic>
+              </a:graphicData>
+            </a:graphic>
+          </wp:inline>
+        </w:drawing>
+      </w:r>
+    </w:p>
+    <w:p>
+      <w:pPr>
+        <w:ind w:firstLine="708"/>
+      </w:pPr>
+      <w:r>
+        <w:t xml:space="preserve">– Identificação das HTML: </w:t>
+      </w:r>
+    </w:p>
+    <w:p>
+      <w:pPr>
+        <w:ind w:left="1068"/>
+      </w:pPr>
+      <w:r>
+        <w:t>-Vou precisar somente dos dados do valor de real:</w:t>
+      </w:r>
+    </w:p>
+    <w:p>
+      <w:pPr>
+        <w:ind w:left="1068"/>
+      </w:pPr>
+      <w:r>
+        <w:drawing>
+          <wp:inline distT="0" distB="0" distL="0" distR="0" wp14:anchorId="5F413100" wp14:editId="23EB24D8">
+            <wp:extent cx="5400040" cy="3032125"/>
+            <wp:effectExtent l="0" t="0" r="0" b="0"/>
+            <wp:docPr id="2" name="Imagem 2"/>
+            <wp:cNvGraphicFramePr>
+              <a:graphicFrameLocks xmlns:a="http://schemas.openxmlformats.org/drawingml/2006/main" noChangeAspect="1"/>
+            </wp:cNvGraphicFramePr>
+            <a:graphic xmlns:a="http://schemas.openxmlformats.org/drawingml/2006/main">
+              <a:graphicData uri="http://schemas.openxmlformats.org/drawingml/2006/picture">
+                <pic:pic xmlns:pic="http://schemas.openxmlformats.org/drawingml/2006/picture">
+                  <pic:nvPicPr>
+                    <pic:cNvPr id="1" name=""/>
+                    <pic:cNvPicPr/>
+                  </pic:nvPicPr>
+                  <pic:blipFill>
+                    <a:blip r:embed="rId6"/>
+                    <a:stretch>
+                      <a:fillRect/>
+                    </a:stretch>
+                  </pic:blipFill>
+                  <pic:spPr>
+                    <a:xfrm>
+                      <a:off x="0" y="0"/>
+                      <a:ext cx="5400040" cy="3032125"/>
+                    </a:xfrm>
+                    <a:prstGeom prst="rect">
+                      <a:avLst/>
+                    </a:prstGeom>
+                  </pic:spPr>
+                </pic:pic>
+              </a:graphicData>
+            </a:graphic>
+          </wp:inline>
+        </w:drawing>
+      </w:r>
+    </w:p>
+    <w:p>
+      <w:pPr>
+        <w:ind w:left="1068"/>
+      </w:pPr>
+      <w:r>
+        <w:lastRenderedPageBreak/>
+        <w:t>-Nome da moeda:</w:t>
+      </w:r>
+      <w:r>
+        <w:br/>
+      </w:r>
+      <w:r>
+        <w:drawing>
+          <wp:inline distT="0" distB="0" distL="0" distR="0" wp14:anchorId="00A1E473" wp14:editId="296E294E">
+            <wp:extent cx="5400040" cy="2547620"/>
+            <wp:effectExtent l="0" t="0" r="0" b="5080"/>
+            <wp:docPr id="3" name="Imagem 3"/>
+            <wp:cNvGraphicFramePr>
+              <a:graphicFrameLocks xmlns:a="http://schemas.openxmlformats.org/drawingml/2006/main" noChangeAspect="1"/>
+            </wp:cNvGraphicFramePr>
+            <a:graphic xmlns:a="http://schemas.openxmlformats.org/drawingml/2006/main">
+              <a:graphicData uri="http://schemas.openxmlformats.org/drawingml/2006/picture">
+                <pic:pic xmlns:pic="http://schemas.openxmlformats.org/drawingml/2006/picture">
+                  <pic:nvPicPr>
+                    <pic:cNvPr id="1" name=""/>
+                    <pic:cNvPicPr/>
+                  </pic:nvPicPr>
+                  <pic:blipFill>
+                    <a:blip r:embed="rId7"/>
+                    <a:stretch>
+                      <a:fillRect/>
+                    </a:stretch>
+                  </pic:blipFill>
+                  <pic:spPr>
+                    <a:xfrm>
+                      <a:off x="0" y="0"/>
+                      <a:ext cx="5400040" cy="2547620"/>
+                    </a:xfrm>
+                    <a:prstGeom prst="rect">
+                      <a:avLst/>
+                    </a:prstGeom>
+                  </pic:spPr>
+                </pic:pic>
+              </a:graphicData>
+            </a:graphic>
+          </wp:inline>
+        </w:drawing>
+      </w:r>
+    </w:p>
+    <w:p>
+      <w:pPr>
+        <w:ind w:left="1068"/>
+      </w:pPr>
+      <w:r>
+        <w:t>-Link de consulta:</w:t>
+      </w:r>
+      <w:r>
+        <w:br/>
+      </w:r>
+      <w:r>
+        <w:tab/>
+      </w:r>
+      <w:r>
+        <w:drawing>
+          <wp:inline distT="0" distB="0" distL="0" distR="0" wp14:anchorId="263E9A0F" wp14:editId="4AA8F51C">
+            <wp:extent cx="3134162" cy="362001"/>
+            <wp:effectExtent l="0" t="0" r="0" b="0"/>
+            <wp:docPr id="4" name="Imagem 4"/>
+            <wp:cNvGraphicFramePr>
+              <a:graphicFrameLocks xmlns:a="http://schemas.openxmlformats.org/drawingml/2006/main" noChangeAspect="1"/>
+            </wp:cNvGraphicFramePr>
+            <a:graphic xmlns:a="http://schemas.openxmlformats.org/drawingml/2006/main">
+              <a:graphicData uri="http://schemas.openxmlformats.org/drawingml/2006/picture">
+                <pic:pic xmlns:pic="http://schemas.openxmlformats.org/drawingml/2006/picture">
+                  <pic:nvPicPr>
+                    <pic:cNvPr id="1" name=""/>
+                    <pic:cNvPicPr/>
+                  </pic:nvPicPr>
+                  <pic:blipFill>
+                    <a:blip r:embed="rId8"/>
+                    <a:stretch>
+                      <a:fillRect/>
+                    </a:stretch>
+                  </pic:blipFill>
+                  <pic:spPr>
+                    <a:xfrm>
+                      <a:off x="0" y="0"/>
+                      <a:ext cx="3134162" cy="362001"/>
+                    </a:xfrm>
+                    <a:prstGeom prst="rect">
+                      <a:avLst/>
+                    </a:prstGeom>
+                  </pic:spPr>
+                </pic:pic>
+              </a:graphicData>
+            </a:graphic>
+          </wp:inline>
+        </w:drawing>
+      </w:r>
+    </w:p>
+    <w:p>
+      <w:pPr>
+        <w:ind w:left="1068"/>
+      </w:pPr>
+      <w:r>
+        <w:t>Identifiquei que o link no final possui o nome da moeda (“Dólar”), qualquer nome x que eu colocar ali e que possuir uma moeda, ele vai carregar o site, por exemplo, se eu inserir “Euro” no lugar de “Dólar”, funcionará igualmente, então já tenho a base desse projeto.</w:t>
+      </w:r>
+    </w:p>
+    <w:p>
+      <w:r>
+        <w:t>2.0 – Criação do Script:</w:t>
+      </w:r>
+    </w:p>
+    <w:p>
+      <w:pPr>
+        <w:ind w:left="1068"/>
+      </w:pPr>
+      <w:r>
+        <w:tab/>
+        <w:t>-</w:t>
+      </w:r>
+      <w:r>
+        <w:t>Pra facilitar a procura pensei em fazer uma tabela com o nome das moedas que eu quero pesquisar e pedi pro ChatGPT me dar o nome de 30 moedas:</w:t>
+      </w:r>
+    </w:p>
+    <w:p>
+      <w:pPr>
+        <w:ind w:left="1068"/>
+      </w:pPr>
+    </w:p>
+    <w:p>
+      <w:pPr>
+        <w:ind w:left="1068"/>
+      </w:pPr>
+      <w:r>
+        <w:drawing>
+          <wp:anchor distT="0" distB="0" distL="114300" distR="114300" simplePos="0" relativeHeight="251658240" behindDoc="1" locked="0" layoutInCell="1" allowOverlap="1" wp14:anchorId="7876852E" wp14:editId="48B07851">
+            <wp:simplePos x="0" y="0"/>
+            <wp:positionH relativeFrom="margin">
+              <wp:posOffset>720090</wp:posOffset>
+            </wp:positionH>
+            <wp:positionV relativeFrom="paragraph">
+              <wp:posOffset>13335</wp:posOffset>
+            </wp:positionV>
+            <wp:extent cx="4266980" cy="4082415"/>
+            <wp:effectExtent l="0" t="0" r="635" b="0"/>
+            <wp:wrapNone/>
+            <wp:docPr id="5" name="Imagem 5"/>
+            <wp:cNvGraphicFramePr>
+              <a:graphicFrameLocks xmlns:a="http://schemas.openxmlformats.org/drawingml/2006/main" noChangeAspect="1"/>
+            </wp:cNvGraphicFramePr>
+            <a:graphic xmlns:a="http://schemas.openxmlformats.org/drawingml/2006/main">
+              <a:graphicData uri="http://schemas.openxmlformats.org/drawingml/2006/picture">
+                <pic:pic xmlns:pic="http://schemas.openxmlformats.org/drawingml/2006/picture">
+                  <pic:nvPicPr>
+                    <pic:cNvPr id="1" name=""/>
+                    <pic:cNvPicPr/>
+                  </pic:nvPicPr>
+                  <pic:blipFill>
+                    <a:blip r:embed="rId9">
+                      <a:extLst>
+                        <a:ext uri="{28A0092B-C50C-407E-A947-70E740481C1C}">
+                          <a14:useLocalDpi xmlns:a14="http://schemas.microsoft.com/office/drawing/2010/main" val="0"/>
+                        </a:ext>
+                      </a:extLst>
+                    </a:blip>
+                    <a:stretch>
+                      <a:fillRect/>
+                    </a:stretch>
+                  </pic:blipFill>
+                  <pic:spPr>
+                    <a:xfrm>
+                      <a:off x="0" y="0"/>
+                      <a:ext cx="4266980" cy="4082415"/>
+                    </a:xfrm>
+                    <a:prstGeom prst="rect">
+                      <a:avLst/>
+                    </a:prstGeom>
+                  </pic:spPr>
+                </pic:pic>
+              </a:graphicData>
+            </a:graphic>
+            <wp14:sizeRelH relativeFrom="margin">
+              <wp14:pctWidth>0</wp14:pctWidth>
+            </wp14:sizeRelH>
+            <wp14:sizeRelV relativeFrom="margin">
+              <wp14:pctHeight>0</wp14:pctHeight>
+            </wp14:sizeRelV>
+          </wp:anchor>
+        </w:drawing>
+      </w:r>
+    </w:p>
+    <w:p>
+      <w:pPr>
+        <w:pStyle w:val="PargrafodaLista"/>
+        <w:ind w:left="1068"/>
+      </w:pPr>
+    </w:p>
+    <w:p/>
+    <w:p/>
+    <w:p/>
+    <w:p/>
+    <w:p/>
+    <w:p/>
+    <w:p/>
+    <w:p/>
+    <w:p/>
+    <w:p/>
+    <w:p>
+      <w:r>
+        <w:lastRenderedPageBreak/>
+        <w:tab/>
+        <w:t>-Transformei essa tabela que recebi do Gepeto em .csv e pronto, temos nossas moedas, precisamos fazer o processo de ETL e depois a nossa requisição:</w:t>
+      </w:r>
+    </w:p>
+    <w:p>
+      <w:r>
+        <w:drawing>
+          <wp:inline distT="0" distB="0" distL="0" distR="0" wp14:anchorId="0B3B283A" wp14:editId="714298F8">
+            <wp:extent cx="5400040" cy="382270"/>
+            <wp:effectExtent l="0" t="0" r="0" b="0"/>
+            <wp:docPr id="6" name="Imagem 6"/>
+            <wp:cNvGraphicFramePr>
+              <a:graphicFrameLocks xmlns:a="http://schemas.openxmlformats.org/drawingml/2006/main" noChangeAspect="1"/>
+            </wp:cNvGraphicFramePr>
+            <a:graphic xmlns:a="http://schemas.openxmlformats.org/drawingml/2006/main">
+              <a:graphicData uri="http://schemas.openxmlformats.org/drawingml/2006/picture">
+                <pic:pic xmlns:pic="http://schemas.openxmlformats.org/drawingml/2006/picture">
+                  <pic:nvPicPr>
+                    <pic:cNvPr id="1" name=""/>
+                    <pic:cNvPicPr/>
+                  </pic:nvPicPr>
+                  <pic:blipFill>
+                    <a:blip r:embed="rId10"/>
+                    <a:stretch>
+                      <a:fillRect/>
+                    </a:stretch>
+                  </pic:blipFill>
+                  <pic:spPr>
+                    <a:xfrm>
+                      <a:off x="0" y="0"/>
+                      <a:ext cx="5400040" cy="382270"/>
+                    </a:xfrm>
+                    <a:prstGeom prst="rect">
+                      <a:avLst/>
+                    </a:prstGeom>
+                  </pic:spPr>
+                </pic:pic>
+              </a:graphicData>
+            </a:graphic>
+          </wp:inline>
+        </w:drawing>
+      </w:r>
+    </w:p>
+    <w:p>
+      <w:r>
+        <w:tab/>
+        <w:t>-Comecei Criando uma classe e depois um método pra leitura desse arquivo:</w:t>
+      </w:r>
+    </w:p>
+    <w:p>
+      <w:r>
+        <w:drawing>
+          <wp:inline distT="0" distB="0" distL="0" distR="0" wp14:anchorId="3C485587" wp14:editId="3E05F210">
+            <wp:extent cx="5382376" cy="4191585"/>
+            <wp:effectExtent l="0" t="0" r="8890" b="0"/>
+            <wp:docPr id="8" name="Imagem 8"/>
+            <wp:cNvGraphicFramePr>
+              <a:graphicFrameLocks xmlns:a="http://schemas.openxmlformats.org/drawingml/2006/main" noChangeAspect="1"/>
+            </wp:cNvGraphicFramePr>
+            <a:graphic xmlns:a="http://schemas.openxmlformats.org/drawingml/2006/main">
+              <a:graphicData uri="http://schemas.openxmlformats.org/drawingml/2006/picture">
+                <pic:pic xmlns:pic="http://schemas.openxmlformats.org/drawingml/2006/picture">
+                  <pic:nvPicPr>
+                    <pic:cNvPr id="1" name=""/>
+                    <pic:cNvPicPr/>
+                  </pic:nvPicPr>
+                  <pic:blipFill>
+                    <a:blip r:embed="rId11"/>
+                    <a:stretch>
+                      <a:fillRect/>
+                    </a:stretch>
+                  </pic:blipFill>
+                  <pic:spPr>
+                    <a:xfrm>
+                      <a:off x="0" y="0"/>
+                      <a:ext cx="5382376" cy="4191585"/>
+                    </a:xfrm>
+                    <a:prstGeom prst="rect">
+                      <a:avLst/>
+                    </a:prstGeom>
+                  </pic:spPr>
+                </pic:pic>
+              </a:graphicData>
+            </a:graphic>
+          </wp:inline>
+        </w:drawing>
+      </w:r>
+    </w:p>
+    <w:p>
+      <w:r>
+        <w:tab/>
+        <w:t xml:space="preserve"> </w:t>
+      </w:r>
+    </w:p>
+    <w:p/>
+    <w:p/>
+    <w:p/>
+    <w:p/>
+    <w:p/>
+    <w:p/>
+    <w:p/>
+    <w:p/>
+    <w:p/>
+    <w:p/>
+    <w:p>
+      <w:pPr>
+        <w:ind w:firstLine="708"/>
+      </w:pPr>
+      <w:r>
+        <w:lastRenderedPageBreak/>
+        <w:t>-Peguei os dados no Dataframe e passei pra uma List, para que eu possa criar uma estrutura de repetição com as requisições:</w:t>
+      </w:r>
+    </w:p>
+    <w:p>
+      <w:r>
+        <w:drawing>
+          <wp:anchor distT="0" distB="0" distL="114300" distR="114300" simplePos="0" relativeHeight="251659264" behindDoc="0" locked="0" layoutInCell="1" allowOverlap="1" wp14:anchorId="0EDEB00C" wp14:editId="359C70D4">
+            <wp:simplePos x="0" y="0"/>
+            <wp:positionH relativeFrom="column">
+              <wp:posOffset>-3810</wp:posOffset>
+            </wp:positionH>
+            <wp:positionV relativeFrom="paragraph">
+              <wp:posOffset>0</wp:posOffset>
+            </wp:positionV>
+            <wp:extent cx="5400040" cy="4244340"/>
+            <wp:effectExtent l="0" t="0" r="0" b="3810"/>
+            <wp:wrapThrough wrapText="bothSides">
+              <wp:wrapPolygon edited="0">
+                <wp:start x="0" y="0"/>
+                <wp:lineTo x="0" y="21522"/>
+                <wp:lineTo x="21488" y="21522"/>
+                <wp:lineTo x="21488" y="0"/>
+                <wp:lineTo x="0" y="0"/>
+              </wp:wrapPolygon>
+            </wp:wrapThrough>
+            <wp:docPr id="9" name="Imagem 9"/>
+            <wp:cNvGraphicFramePr>
+              <a:graphicFrameLocks xmlns:a="http://schemas.openxmlformats.org/drawingml/2006/main" noChangeAspect="1"/>
+            </wp:cNvGraphicFramePr>
+            <a:graphic xmlns:a="http://schemas.openxmlformats.org/drawingml/2006/main">
+              <a:graphicData uri="http://schemas.openxmlformats.org/drawingml/2006/picture">
+                <pic:pic xmlns:pic="http://schemas.openxmlformats.org/drawingml/2006/picture">
+                  <pic:nvPicPr>
+                    <pic:cNvPr id="1" name=""/>
+                    <pic:cNvPicPr/>
+                  </pic:nvPicPr>
+                  <pic:blipFill>
+                    <a:blip r:embed="rId12">
+                      <a:extLst>
+                        <a:ext uri="{28A0092B-C50C-407E-A947-70E740481C1C}">
+                          <a14:useLocalDpi xmlns:a14="http://schemas.microsoft.com/office/drawing/2010/main" val="0"/>
+                        </a:ext>
+                      </a:extLst>
+                    </a:blip>
+                    <a:stretch>
+                      <a:fillRect/>
+                    </a:stretch>
+                  </pic:blipFill>
+                  <pic:spPr>
+                    <a:xfrm>
+                      <a:off x="0" y="0"/>
+                      <a:ext cx="5400040" cy="4244340"/>
+                    </a:xfrm>
+                    <a:prstGeom prst="rect">
+                      <a:avLst/>
+                    </a:prstGeom>
+                  </pic:spPr>
+                </pic:pic>
+              </a:graphicData>
+            </a:graphic>
+            <wp14:sizeRelH relativeFrom="page">
+              <wp14:pctWidth>0</wp14:pctWidth>
+            </wp14:sizeRelH>
+            <wp14:sizeRelV relativeFrom="page">
+              <wp14:pctHeight>0</wp14:pctHeight>
+            </wp14:sizeRelV>
+          </wp:anchor>
+        </w:drawing>
+      </w:r>
+    </w:p>
+    <w:p/>
+    <w:p/>
+    <w:p/>
+    <w:p/>
+    <w:p/>
+    <w:p/>
+    <w:p/>
+    <w:p/>
+    <w:p/>
+    <w:p/>
+    <w:p/>
+    <w:p/>
+    <w:p>
+      <w:pPr>
+        <w:ind w:firstLine="708"/>
+      </w:pPr>
+      <w:r>
+        <w:lastRenderedPageBreak/>
+        <w:t xml:space="preserve"> -Isso vai me retornar uma lista contendo o nome das moedas e a outra com o Valor dessa moeda, agora vou transformar essas </w:t>
+      </w:r>
+      <w:r>
+        <w:t>duas listas</w:t>
+      </w:r>
+      <w:r>
+        <w:t xml:space="preserve"> em um dicionário e depois transformar em um Dataframe para exportação:</w:t>
+      </w:r>
+    </w:p>
+    <w:p>
+      <w:r>
+        <w:drawing>
+          <wp:inline distT="0" distB="0" distL="0" distR="0" wp14:anchorId="2C25773B" wp14:editId="30A08CB8">
+            <wp:extent cx="5400040" cy="4815205"/>
+            <wp:effectExtent l="0" t="0" r="0" b="4445"/>
+            <wp:docPr id="10" name="Imagem 10"/>
+            <wp:cNvGraphicFramePr>
+              <a:graphicFrameLocks xmlns:a="http://schemas.openxmlformats.org/drawingml/2006/main" noChangeAspect="1"/>
+            </wp:cNvGraphicFramePr>
+            <a:graphic xmlns:a="http://schemas.openxmlformats.org/drawingml/2006/main">
+              <a:graphicData uri="http://schemas.openxmlformats.org/drawingml/2006/picture">
+                <pic:pic xmlns:pic="http://schemas.openxmlformats.org/drawingml/2006/picture">
+                  <pic:nvPicPr>
+                    <pic:cNvPr id="1" name=""/>
+                    <pic:cNvPicPr/>
+                  </pic:nvPicPr>
+                  <pic:blipFill>
+                    <a:blip r:embed="rId13"/>
+                    <a:stretch>
+                      <a:fillRect/>
+                    </a:stretch>
+                  </pic:blipFill>
+                  <pic:spPr>
+                    <a:xfrm>
+                      <a:off x="0" y="0"/>
+                      <a:ext cx="5400040" cy="4815205"/>
+                    </a:xfrm>
+                    <a:prstGeom prst="rect">
+                      <a:avLst/>
+                    </a:prstGeom>
+                  </pic:spPr>
+                </pic:pic>
+              </a:graphicData>
+            </a:graphic>
+          </wp:inline>
+        </w:drawing>
+      </w:r>
+    </w:p>
+    <w:p/>
+    <w:p>
+      <w:r>
+        <w:t>3.0 – Resumo Do Projeto</w:t>
+      </w:r>
+    </w:p>
+    <w:p>
+      <w:r>
+        <w:tab/>
+        <w:t>-Esse é o Projeto, algo bem simples, apenas pra mostrar conhecimento em WebScraping, fiz algo simples (</w:t>
+      </w:r>
+      <w:r>
+        <w:t>86 linhas) por meio de requisição HTTP obtive o resultado de 30 moedas em 30 segundos, poderia colocar todas as moedas que tem disponível no google e funcionária da mesma maneira.</w:t>
+      </w:r>
+    </w:p>
+    <w:p>
+      <w:r>
+        <w:tab/>
+        <w:t>-Espero que tenham gostado, abaixo segue as formas de contato comigo, estou a disposição para tirar dúvidas ou conversa.</w:t>
+      </w:r>
+    </w:p>
+    <w:p>
+      <w:pPr>
+        <w:rPr>
+          <w:b/>
+          <w:bCs/>
+        </w:rPr>
+      </w:pPr>
+      <w:r>
+        <w:rPr>
+          <w:b/>
+          <w:bCs/>
+        </w:rPr>
+        <w:t xml:space="preserve">LinkedIn: </w:t>
+      </w:r>
+      <w:r>
+        <w:rPr>
+          <w:b/>
+          <w:bCs/>
+        </w:rPr>
+        <w:t>https://www.linkedin.com/in/mois%C3%A9s-faria-ramos-5ba4551b7/</w:t>
+      </w:r>
+    </w:p>
+    <w:p>
+      <w:pPr>
+        <w:rPr>
+          <w:b/>
+          <w:bCs/>
+        </w:rPr>
+      </w:pPr>
+      <w:r>
+        <w:rPr>
+          <w:b/>
+          <w:bCs/>
+        </w:rPr>
+        <w:t xml:space="preserve">GitHub: </w:t>
+      </w:r>
+      <w:r>
+        <w:rPr>
+          <w:b/>
+          <w:bCs/>
+        </w:rPr>
+        <w:t>https://github.com/M3rr31s</w:t>
+      </w:r>
+    </w:p>
     <w:sectPr>
       <w:pgSz w:w="11906" w:h="16838"/>
       <w:pgMar w:top="1417" w:right="1701" w:bottom="1417" w:left="1701" w:header="708" w:footer="708" w:gutter="0"/>
@@ -59,6 +700,127 @@
     </w:sectPr>
   </w:body>
 </w:document>
+</file>
+
+<file path=word/numbering.xml><?xml version="1.0" encoding="utf-8"?>
+<w:numbering xmlns:wpc="http://schemas.microsoft.com/office/word/2010/wordprocessingCanvas" xmlns:cx="http://schemas.microsoft.com/office/drawing/2014/chartex" xmlns:cx1="http://schemas.microsoft.com/office/drawing/2015/9/8/chartex" xmlns:cx2="http://schemas.microsoft.com/office/drawing/2015/10/21/chartex" xmlns:cx3="http://schemas.microsoft.com/office/drawing/2016/5/9/chartex" xmlns:cx4="http://schemas.microsoft.com/office/drawing/2016/5/10/chartex" xmlns:cx5="http://schemas.microsoft.com/office/drawing/2016/5/11/chartex" xmlns:cx6="http://schemas.microsoft.com/office/drawing/2016/5/12/chartex" xmlns:cx7="http://schemas.microsoft.com/office/drawing/2016/5/13/chartex" xmlns:cx8="http://schemas.microsoft.com/office/drawing/2016/5/14/chartex" xmlns:mc="http://schemas.openxmlformats.org/markup-compatibility/2006" xmlns:aink="http://schemas.microsoft.com/office/drawing/2016/ink" xmlns:am3d="http://schemas.microsoft.com/office/drawing/2017/model3d" xmlns:o="urn:schemas-microsoft-com:office:office" xmlns:r="http://schemas.openxmlformats.org/officeDocument/2006/relationships" xmlns:m="http://schemas.openxmlformats.org/officeDocument/2006/math" xmlns:v="urn:schemas-microsoft-com:vml" xmlns:wp14="http://schemas.microsoft.com/office/word/2010/wordprocessingDrawing" xmlns:wp="http://schemas.openxmlformats.org/drawingml/2006/wordprocessingDrawing" xmlns:w10="urn:schemas-microsoft-com:office:word" xmlns:w="http://schemas.openxmlformats.org/wordprocessingml/2006/main" xmlns:w14="http://schemas.microsoft.com/office/word/2010/wordml" xmlns:w15="http://schemas.microsoft.com/office/word/2012/wordml" xmlns:w16cex="http://schemas.microsoft.com/office/word/2018/wordml/cex" xmlns:w16cid="http://schemas.microsoft.com/office/word/2016/wordml/cid" xmlns:w16="http://schemas.microsoft.com/office/word/2018/wordml" xmlns:w16sdtdh="http://schemas.microsoft.com/office/word/2020/wordml/sdtdatahash" xmlns:w16se="http://schemas.microsoft.com/office/word/2015/wordml/symex" xmlns:wpg="http://schemas.microsoft.com/office/word/2010/wordprocessingGroup" xmlns:wpi="http://schemas.microsoft.com/office/word/2010/wordprocessingInk" xmlns:wne="http://schemas.microsoft.com/office/word/2006/wordml" xmlns:wps="http://schemas.microsoft.com/office/word/2010/wordprocessingShape" mc:Ignorable="w14 w15 w16se w16cid w16 w16cex w16sdtdh wp14">
+  <w:abstractNum w:abstractNumId="0" w15:restartNumberingAfterBreak="0">
+    <w:nsid w:val="0DFA5CB5"/>
+    <w:multiLevelType w:val="multilevel"/>
+    <w:tmpl w:val="197CF99C"/>
+    <w:lvl w:ilvl="0">
+      <w:start w:val="1"/>
+      <w:numFmt w:val="decimal"/>
+      <w:lvlText w:val="%1.0"/>
+      <w:lvlJc w:val="left"/>
+      <w:pPr>
+        <w:ind w:left="360" w:hanging="360"/>
+      </w:pPr>
+      <w:rPr>
+        <w:rFonts w:hint="default"/>
+      </w:rPr>
+    </w:lvl>
+    <w:lvl w:ilvl="1">
+      <w:start w:val="1"/>
+      <w:numFmt w:val="decimal"/>
+      <w:lvlText w:val="%1.%2"/>
+      <w:lvlJc w:val="left"/>
+      <w:pPr>
+        <w:ind w:left="1068" w:hanging="360"/>
+      </w:pPr>
+      <w:rPr>
+        <w:rFonts w:hint="default"/>
+      </w:rPr>
+    </w:lvl>
+    <w:lvl w:ilvl="2">
+      <w:start w:val="1"/>
+      <w:numFmt w:val="decimal"/>
+      <w:lvlText w:val="%1.%2.%3"/>
+      <w:lvlJc w:val="left"/>
+      <w:pPr>
+        <w:ind w:left="2136" w:hanging="720"/>
+      </w:pPr>
+      <w:rPr>
+        <w:rFonts w:hint="default"/>
+      </w:rPr>
+    </w:lvl>
+    <w:lvl w:ilvl="3">
+      <w:start w:val="1"/>
+      <w:numFmt w:val="decimal"/>
+      <w:lvlText w:val="%1.%2.%3.%4"/>
+      <w:lvlJc w:val="left"/>
+      <w:pPr>
+        <w:ind w:left="2844" w:hanging="720"/>
+      </w:pPr>
+      <w:rPr>
+        <w:rFonts w:hint="default"/>
+      </w:rPr>
+    </w:lvl>
+    <w:lvl w:ilvl="4">
+      <w:start w:val="1"/>
+      <w:numFmt w:val="decimal"/>
+      <w:lvlText w:val="%1.%2.%3.%4.%5"/>
+      <w:lvlJc w:val="left"/>
+      <w:pPr>
+        <w:ind w:left="3912" w:hanging="1080"/>
+      </w:pPr>
+      <w:rPr>
+        <w:rFonts w:hint="default"/>
+      </w:rPr>
+    </w:lvl>
+    <w:lvl w:ilvl="5">
+      <w:start w:val="1"/>
+      <w:numFmt w:val="decimal"/>
+      <w:lvlText w:val="%1.%2.%3.%4.%5.%6"/>
+      <w:lvlJc w:val="left"/>
+      <w:pPr>
+        <w:ind w:left="4620" w:hanging="1080"/>
+      </w:pPr>
+      <w:rPr>
+        <w:rFonts w:hint="default"/>
+      </w:rPr>
+    </w:lvl>
+    <w:lvl w:ilvl="6">
+      <w:start w:val="1"/>
+      <w:numFmt w:val="decimal"/>
+      <w:lvlText w:val="%1.%2.%3.%4.%5.%6.%7"/>
+      <w:lvlJc w:val="left"/>
+      <w:pPr>
+        <w:ind w:left="5688" w:hanging="1440"/>
+      </w:pPr>
+      <w:rPr>
+        <w:rFonts w:hint="default"/>
+      </w:rPr>
+    </w:lvl>
+    <w:lvl w:ilvl="7">
+      <w:start w:val="1"/>
+      <w:numFmt w:val="decimal"/>
+      <w:lvlText w:val="%1.%2.%3.%4.%5.%6.%7.%8"/>
+      <w:lvlJc w:val="left"/>
+      <w:pPr>
+        <w:ind w:left="6396" w:hanging="1440"/>
+      </w:pPr>
+      <w:rPr>
+        <w:rFonts w:hint="default"/>
+      </w:rPr>
+    </w:lvl>
+    <w:lvl w:ilvl="8">
+      <w:start w:val="1"/>
+      <w:numFmt w:val="decimal"/>
+      <w:lvlText w:val="%1.%2.%3.%4.%5.%6.%7.%8.%9"/>
+      <w:lvlJc w:val="left"/>
+      <w:pPr>
+        <w:ind w:left="7104" w:hanging="1440"/>
+      </w:pPr>
+      <w:rPr>
+        <w:rFonts w:hint="default"/>
+      </w:rPr>
+    </w:lvl>
+  </w:abstractNum>
+  <w:num w:numId="1">
+    <w:abstractNumId w:val="0"/>
+  </w:num>
+</w:numbering>
 </file>
 
 <file path=word/styles.xml><?xml version="1.0" encoding="utf-8"?>
@@ -487,6 +1249,17 @@
     <w:semiHidden/>
     <w:unhideWhenUsed/>
   </w:style>
+  <w:style w:type="paragraph" w:styleId="PargrafodaLista">
+    <w:name w:val="List Paragraph"/>
+    <w:basedOn w:val="Normal"/>
+    <w:uiPriority w:val="34"/>
+    <w:qFormat/>
+    <w:rsid w:val="00F2793F"/>
+    <w:pPr>
+      <w:ind w:left="720"/>
+      <w:contextualSpacing/>
+    </w:pPr>
+  </w:style>
 </w:styles>
 </file>
 

</xml_diff>